<commit_message>
Beacon working connection and week 4 assignement
</commit_message>
<xml_diff>
--- a/Feedback logboek.docx
+++ b/Feedback logboek.docx
@@ -285,12 +285,108 @@
         <w:t xml:space="preserve"> op schema.</w:t>
       </w:r>
     </w:p>
-    <w:p>
-      <w:r>
-        <w:t>SMID:</w:t>
+    <w:p/>
+    <w:p>
+      <w:pPr>
+        <w:rPr>
+          <w:sz w:val="32"/>
+        </w:rPr>
+      </w:pPr>
+      <w:r>
+        <w:rPr>
+          <w:sz w:val="32"/>
+        </w:rPr>
+        <w:t>Week 4</w:t>
       </w:r>
       <w:bookmarkStart w:id="0" w:name="_GoBack"/>
       <w:bookmarkEnd w:id="0"/>
+    </w:p>
+    <w:p>
+      <w:r>
+        <w:t xml:space="preserve">SMTE: Super, </w:t>
+      </w:r>
+      <w:proofErr w:type="spellStart"/>
+      <w:r>
+        <w:t>weer</w:t>
+      </w:r>
+      <w:proofErr w:type="spellEnd"/>
+      <w:r>
+        <w:t xml:space="preserve"> </w:t>
+      </w:r>
+      <w:proofErr w:type="spellStart"/>
+      <w:r>
+        <w:t>goed</w:t>
+      </w:r>
+      <w:proofErr w:type="spellEnd"/>
+      <w:r>
+        <w:t xml:space="preserve"> op schema.</w:t>
+      </w:r>
+    </w:p>
+    <w:p/>
+    <w:p>
+      <w:pPr>
+        <w:rPr>
+          <w:sz w:val="32"/>
+        </w:rPr>
+      </w:pPr>
+      <w:r>
+        <w:rPr>
+          <w:sz w:val="32"/>
+        </w:rPr>
+        <w:t>Week 5</w:t>
+      </w:r>
+    </w:p>
+    <w:p>
+      <w:r>
+        <w:t xml:space="preserve">SMTE: Super, </w:t>
+      </w:r>
+      <w:proofErr w:type="spellStart"/>
+      <w:r>
+        <w:t>weer</w:t>
+      </w:r>
+      <w:proofErr w:type="spellEnd"/>
+      <w:r>
+        <w:t xml:space="preserve"> </w:t>
+      </w:r>
+      <w:proofErr w:type="spellStart"/>
+      <w:r>
+        <w:t>goed</w:t>
+      </w:r>
+      <w:proofErr w:type="spellEnd"/>
+      <w:r>
+        <w:t xml:space="preserve"> op schema. </w:t>
+      </w:r>
+      <w:proofErr w:type="spellStart"/>
+      <w:proofErr w:type="gramStart"/>
+      <w:r>
+        <w:t>Mooi</w:t>
+      </w:r>
+      <w:proofErr w:type="spellEnd"/>
+      <w:r>
+        <w:t xml:space="preserve"> op </w:t>
+      </w:r>
+      <w:proofErr w:type="spellStart"/>
+      <w:r>
+        <w:t>Idevice</w:t>
+      </w:r>
+      <w:proofErr w:type="spellEnd"/>
+      <w:r>
+        <w:t xml:space="preserve"> </w:t>
+      </w:r>
+      <w:proofErr w:type="spellStart"/>
+      <w:r>
+        <w:t>gezet</w:t>
+      </w:r>
+      <w:proofErr w:type="spellEnd"/>
+      <w:r>
+        <w:t>.</w:t>
+      </w:r>
+      <w:proofErr w:type="gramEnd"/>
+    </w:p>
+    <w:p>
+      <w:r>
+        <w:t>SMID:</w:t>
+      </w:r>
     </w:p>
     <w:sectPr>
       <w:pgSz w:w="11900" w:h="16840"/>

</xml_diff>